<commit_message>
Responsivo vs Fluido vs fixo
</commit_message>
<xml_diff>
--- a/UXUI/UX Research/Design thinking.docx
+++ b/UXUI/UX Research/Design thinking.docx
@@ -329,10 +329,186 @@
       <w:r>
         <w:t>Mais facilidade para testar</w:t>
       </w:r>
+    </w:p>
+    <w:p/>
+    <w:p>
+      <w:r>
+        <w:t>Design Sprint</w:t>
+      </w:r>
+    </w:p>
+    <w:p>
+      <w:proofErr w:type="gramStart"/>
+      <w:r>
+        <w:t>segunda</w:t>
+      </w:r>
+      <w:proofErr w:type="gramEnd"/>
+      <w:r>
+        <w:t>-feira</w:t>
+      </w:r>
+    </w:p>
+    <w:p>
+      <w:r>
+        <w:t>Mapeamento do problema</w:t>
+      </w:r>
+    </w:p>
+    <w:p>
+      <w:r>
+        <w:lastRenderedPageBreak/>
+        <w:t xml:space="preserve">Entender com profundidade como se comporta o problema dentro da empresa e </w:t>
+      </w:r>
+      <w:proofErr w:type="gramStart"/>
+      <w:r>
+        <w:t>dentro da startup</w:t>
+      </w:r>
+      <w:proofErr w:type="gramEnd"/>
+      <w:r>
+        <w:t xml:space="preserve"> e como se comporta o cliente, entendendo a necessidade do cliente</w:t>
+      </w:r>
+    </w:p>
+    <w:p/>
+    <w:p>
+      <w:r>
+        <w:t>Terça-feira</w:t>
+      </w:r>
+    </w:p>
+    <w:p>
+      <w:r>
+        <w:t>Analise de esboços, qual tipo de solução conseguimos criar para isso</w:t>
+      </w:r>
+    </w:p>
+    <w:p/>
+    <w:p>
+      <w:r>
+        <w:t>Quarta-feira</w:t>
+      </w:r>
+    </w:p>
+    <w:p>
+      <w:r>
+        <w:t>Decisão</w:t>
+      </w:r>
+    </w:p>
+    <w:p>
+      <w:r>
+        <w:t>Qual decisão do principal esboço ou não</w:t>
+      </w:r>
+    </w:p>
+    <w:p/>
+    <w:p>
+      <w:r>
+        <w:t>Quinta-feira</w:t>
+      </w:r>
+    </w:p>
+    <w:p>
+      <w:r>
+        <w:t xml:space="preserve">A partir dos esboços selecionados, qual vamos </w:t>
+      </w:r>
+      <w:proofErr w:type="spellStart"/>
+      <w:r>
+        <w:t>prototipar</w:t>
+      </w:r>
+      <w:proofErr w:type="spellEnd"/>
+    </w:p>
+    <w:p/>
+    <w:p>
+      <w:r>
+        <w:t xml:space="preserve">Sexta-feira </w:t>
+      </w:r>
+    </w:p>
+    <w:p>
+      <w:r>
+        <w:t>Testes com os clientes</w:t>
+      </w:r>
+    </w:p>
+    <w:p/>
+    <w:p>
+      <w:r>
+        <w:t xml:space="preserve">3 horas, das 10 </w:t>
+      </w:r>
+      <w:proofErr w:type="spellStart"/>
+      <w:r>
+        <w:t>as</w:t>
+      </w:r>
+      <w:proofErr w:type="spellEnd"/>
+      <w:r>
+        <w:t xml:space="preserve"> 1 para trabalhar com foco total</w:t>
+      </w:r>
+    </w:p>
+    <w:p>
+      <w:r>
+        <w:t>Da 1 as 2 é o intervalo do almoço</w:t>
+      </w:r>
+    </w:p>
+    <w:p/>
+    <w:p>
+      <w:r>
+        <w:t>Das 2 as 5 tem um período de 3 horas de foco também</w:t>
+      </w:r>
+    </w:p>
+    <w:p/>
+    <w:p>
+      <w:proofErr w:type="gramStart"/>
+      <w:r>
+        <w:t>segunda</w:t>
+      </w:r>
+      <w:proofErr w:type="gramEnd"/>
+      <w:r>
+        <w:t>-feira</w:t>
+      </w:r>
+    </w:p>
+    <w:p>
+      <w:r>
+        <w:t>Mapeie</w:t>
+      </w:r>
+    </w:p>
+    <w:p>
+      <w:r>
+        <w:t>Mapear o problema é o foco deste dia</w:t>
+      </w:r>
+    </w:p>
+    <w:p>
+      <w:r>
+        <w:t xml:space="preserve">Criar uma base do entendimento do problema. Entender todas as visões que </w:t>
+      </w:r>
+      <w:proofErr w:type="gramStart"/>
+      <w:r>
+        <w:t>os membros da equipe tem</w:t>
+      </w:r>
+      <w:proofErr w:type="gramEnd"/>
+      <w:r>
+        <w:t xml:space="preserve"> sobre o problema, e qual problema vamos trabalhar nesta semana.</w:t>
+      </w:r>
+    </w:p>
+    <w:p>
+      <w:r>
+        <w:t>O que esperamos desse Sprint</w:t>
+      </w:r>
+    </w:p>
+    <w:p>
+      <w:r>
+        <w:t>Quais grandes perguntas queremos que seja respondida a longo prazo</w:t>
+      </w:r>
+    </w:p>
+    <w:p>
+      <w:r>
+        <w:t>Qual seria o cenário pessimista e o positivista do futuro</w:t>
+      </w:r>
+    </w:p>
+    <w:p>
+      <w:r>
+        <w:t>Mapa simples, de um lado o cliente, e todas as atividades que ele realiza dentro desse processo que queremos analisar. Esse mapa não precisa ser detalhista. Durante a semana responder sexta feira as perguntas</w:t>
+      </w:r>
+    </w:p>
+    <w:p>
+      <w:r>
+        <w:lastRenderedPageBreak/>
+        <w:t xml:space="preserve">Uma vez que foi mapeado vem a etapa de consultar os especialistas. </w:t>
+      </w:r>
+    </w:p>
+    <w:p/>
+    <w:p>
       <w:bookmarkStart w:id="0" w:name="_GoBack"/>
       <w:bookmarkEnd w:id="0"/>
     </w:p>
-    <w:p/>
     <w:sectPr>
       <w:pgSz w:w="11906" w:h="16838"/>
       <w:pgMar w:top="1417" w:right="1701" w:bottom="1417" w:left="1701" w:header="708" w:footer="708" w:gutter="0"/>

</xml_diff>